<commit_message>
some changes report format
</commit_message>
<xml_diff>
--- a/KholinKI/04_lab/doc/Полиномы.docx
+++ b/KholinKI/04_lab/doc/Полиномы.docx
@@ -322,6 +322,12 @@
       <w:r>
         <w:br/>
         <w:t>202</w:t>
+      </w:r>
+      <w:r>
+        <w:rPr>
+          <w:lang w:val="en-US"/>
+        </w:rPr>
+        <w:t>4</w:t>
       </w:r>
       <w:r>
         <w:fldChar w:fldCharType="begin"/>
@@ -350,7 +356,6 @@
           <w:docPartUnique/>
         </w:docPartObj>
       </w:sdtPr>
-      <w:sdtEndPr/>
       <w:sdtContent>
         <w:p>
           <w:pPr>
@@ -6721,7 +6726,7 @@
           <w:ilvl w:val="0"/>
           <w:numId w:val="11"/>
         </w:numPr>
-        <w:ind w:left="709" w:firstLine="709"/>
+        <w:ind w:left="709" w:hanging="567"/>
       </w:pPr>
       <w:r>
         <w:t>Поиск</w:t>
@@ -6970,7 +6975,7 @@
           <w:ilvl w:val="0"/>
           <w:numId w:val="11"/>
         </w:numPr>
-        <w:ind w:left="709" w:firstLine="709"/>
+        <w:ind w:left="709" w:hanging="567"/>
       </w:pPr>
       <w:r>
         <w:t>Вставка в начало</w:t>
@@ -7571,23 +7576,14 @@
       </w:r>
     </w:p>
     <w:p>
-      <w:r>
-        <w:br w:type="page"/>
-      </w:r>
-    </w:p>
-    <w:p>
       <w:pPr>
         <w:pStyle w:val="ad"/>
         <w:numPr>
           <w:ilvl w:val="0"/>
           <w:numId w:val="11"/>
         </w:numPr>
-        <w:ind w:left="709" w:firstLine="709"/>
-      </w:pPr>
-      <w:r>
-        <w:lastRenderedPageBreak/>
-        <w:t>.</w:t>
-      </w:r>
+        <w:ind w:left="709" w:hanging="567"/>
+      </w:pPr>
       <w:r>
         <w:t>Вставка в конец</w:t>
       </w:r>
@@ -8082,6 +8078,7 @@
         </w:numPr>
       </w:pPr>
       <w:r>
+        <w:lastRenderedPageBreak/>
         <w:t xml:space="preserve">Соответственно последним узлом списка будет </w:t>
       </w:r>
       <w:r>
@@ -8116,11 +8113,6 @@
       </w:r>
       <w:r>
         <w:t>.</w:t>
-      </w:r>
-    </w:p>
-    <w:p>
-      <w:r>
-        <w:br w:type="page"/>
       </w:r>
     </w:p>
     <w:p>
@@ -8130,10 +8122,9 @@
           <w:ilvl w:val="0"/>
           <w:numId w:val="11"/>
         </w:numPr>
-        <w:ind w:left="709" w:firstLine="709"/>
-      </w:pPr>
-      <w:r>
-        <w:lastRenderedPageBreak/>
+        <w:ind w:left="709" w:hanging="567"/>
+      </w:pPr>
+      <w:r>
         <w:t xml:space="preserve">Вставка </w:t>
       </w:r>
       <w:r>
@@ -8775,24 +8766,18 @@
       </w:r>
     </w:p>
     <w:p>
-      <w:r>
-        <w:br w:type="page"/>
-      </w:r>
-    </w:p>
-    <w:p>
       <w:pPr>
         <w:pStyle w:val="ad"/>
         <w:numPr>
           <w:ilvl w:val="0"/>
           <w:numId w:val="11"/>
         </w:numPr>
-        <w:ind w:left="709" w:firstLine="709"/>
+        <w:ind w:left="709" w:hanging="567"/>
         <w:rPr>
           <w:lang w:val="en-US"/>
         </w:rPr>
       </w:pPr>
       <w:r>
-        <w:lastRenderedPageBreak/>
         <w:t xml:space="preserve">Вставка </w:t>
       </w:r>
       <w:r>
@@ -9388,21 +9373,15 @@
       </w:r>
     </w:p>
     <w:p>
-      <w:r>
-        <w:br w:type="page"/>
-      </w:r>
-    </w:p>
-    <w:p>
       <w:pPr>
         <w:pStyle w:val="ad"/>
         <w:numPr>
           <w:ilvl w:val="0"/>
           <w:numId w:val="11"/>
         </w:numPr>
-        <w:ind w:left="709" w:firstLine="709"/>
-      </w:pPr>
-      <w:r>
-        <w:lastRenderedPageBreak/>
+        <w:ind w:left="709" w:hanging="567"/>
+      </w:pPr>
+      <w:r>
         <w:t>Упорядоченная вставка</w:t>
       </w:r>
       <w:r>
@@ -9851,6 +9830,7 @@
         </w:numPr>
       </w:pPr>
       <w:r>
+        <w:lastRenderedPageBreak/>
         <w:t xml:space="preserve">В цикле, пока не дошли до конца списка, получаем данные узла, на который в текущий момент указывает </w:t>
       </w:r>
       <w:r>
@@ -9969,11 +9949,6 @@
       </w:r>
       <w:r>
         <w:t>делаем вставку в конец и выходим из функции.</w:t>
-      </w:r>
-    </w:p>
-    <w:p>
-      <w:r>
-        <w:br w:type="page"/>
       </w:r>
     </w:p>
     <w:p>
@@ -9986,7 +9961,6 @@
         <w:ind w:left="0" w:firstLine="0"/>
       </w:pPr>
       <w:r>
-        <w:lastRenderedPageBreak/>
         <w:t>Удаление</w:t>
       </w:r>
       <w:r>
@@ -10603,11 +10577,7 @@
         <w:t xml:space="preserve"> поскольку удалялся последний узел списка.</w:t>
       </w:r>
     </w:p>
-    <w:p>
-      <w:r>
-        <w:br w:type="page"/>
-      </w:r>
-    </w:p>
+    <w:p/>
     <w:p>
       <w:pPr>
         <w:pStyle w:val="ad"/>
@@ -10619,9 +10589,6 @@
       </w:pPr>
       <w:r>
         <w:lastRenderedPageBreak/>
-        <w:t>.</w:t>
-      </w:r>
-      <w:r>
         <w:t>Очистка</w:t>
       </w:r>
       <w:r>
@@ -11393,25 +11360,25 @@
       </w:r>
     </w:p>
     <w:p>
-      <w:r>
-        <w:br w:type="page"/>
-      </w:r>
-    </w:p>
-    <w:p>
       <w:pPr>
         <w:pStyle w:val="ad"/>
         <w:numPr>
           <w:ilvl w:val="0"/>
           <w:numId w:val="11"/>
         </w:numPr>
-        <w:ind w:left="709" w:firstLine="709"/>
+        <w:ind w:left="0" w:firstLine="0"/>
         <w:rPr>
           <w:lang w:val="en-US"/>
         </w:rPr>
       </w:pPr>
       <w:r>
-        <w:lastRenderedPageBreak/>
         <w:t>Подсчёт количества узлов</w:t>
+      </w:r>
+      <w:r>
+        <w:rPr>
+          <w:lang w:val="en-US"/>
+        </w:rPr>
+        <w:t xml:space="preserve"> </w:t>
       </w:r>
       <w:r>
         <w:rPr>
@@ -11462,6 +11429,7 @@
         <w:ind w:left="709" w:firstLine="709"/>
       </w:pPr>
       <w:r>
+        <w:lastRenderedPageBreak/>
         <w:t xml:space="preserve">Создаём временный указатель </w:t>
       </w:r>
       <w:r>
@@ -11558,13 +11526,13 @@
           <w:ilvl w:val="0"/>
           <w:numId w:val="11"/>
         </w:numPr>
-        <w:ind w:left="709" w:firstLine="709"/>
-      </w:pPr>
-      <w:r>
-        <w:t>.</w:t>
-      </w:r>
+        <w:ind w:left="0" w:firstLine="0"/>
+      </w:pPr>
       <w:r>
         <w:t>Проверка на полноту и пустоту</w:t>
+      </w:r>
+      <w:r>
+        <w:t xml:space="preserve"> </w:t>
       </w:r>
       <w:r>
         <w:t>(</w:t>
@@ -11844,17 +11812,11 @@
           <w:ilvl w:val="0"/>
           <w:numId w:val="11"/>
         </w:numPr>
-        <w:ind w:left="709" w:firstLine="709"/>
+        <w:ind w:left="0" w:firstLine="0"/>
         <w:rPr>
           <w:lang w:val="en-US"/>
         </w:rPr>
       </w:pPr>
-      <w:r>
-        <w:rPr>
-          <w:lang w:val="en-US"/>
-        </w:rPr>
-        <w:t>.</w:t>
-      </w:r>
       <w:r>
         <w:t xml:space="preserve">Сброс указателя </w:t>
       </w:r>
@@ -11906,11 +11868,8 @@
           <w:ilvl w:val="0"/>
           <w:numId w:val="11"/>
         </w:numPr>
-        <w:ind w:left="709" w:firstLine="709"/>
-      </w:pPr>
-      <w:r>
-        <w:t>.</w:t>
-      </w:r>
+        <w:ind w:left="0" w:firstLine="0"/>
+      </w:pPr>
       <w:r>
         <w:t xml:space="preserve">Переход к следующему </w:t>
       </w:r>
@@ -11962,7 +11921,7 @@
           <w:ilvl w:val="0"/>
           <w:numId w:val="11"/>
         </w:numPr>
-        <w:ind w:left="709" w:firstLine="709"/>
+        <w:ind w:left="0" w:firstLine="0"/>
       </w:pPr>
       <w:r>
         <w:t>Проверка на конец списка</w:t>
@@ -11985,7 +11944,6 @@
         <w:ind w:left="709"/>
       </w:pPr>
       <w:r>
-        <w:lastRenderedPageBreak/>
         <w:t xml:space="preserve">Во время использования операции перехода к следующему узлу возможна ситуация, когда значение </w:t>
       </w:r>
       <w:r>
@@ -12047,6 +12005,7 @@
       <w:bookmarkStart w:id="55" w:name="_Toc167713887"/>
       <w:bookmarkStart w:id="56" w:name="_Toc167774390"/>
       <w:r>
+        <w:lastRenderedPageBreak/>
         <w:t>Кольцевой список</w:t>
       </w:r>
       <w:bookmarkEnd w:id="55"/>
@@ -12489,7 +12448,6 @@
         <w:t xml:space="preserve"> были описаны для списка ранее.</w:t>
       </w:r>
     </w:p>
-    <w:p/>
     <w:p>
       <w:pPr>
         <w:pStyle w:val="3"/>
@@ -12688,7 +12646,6 @@
     </w:p>
     <w:p>
       <w:r>
-        <w:lastRenderedPageBreak/>
         <w:t xml:space="preserve">Учитывая ограничение, в лабораторной работе </w:t>
       </w:r>
       <w:r>
@@ -12830,6 +12787,7 @@
     </w:p>
     <w:p>
       <w:r>
+        <w:lastRenderedPageBreak/>
         <w:t>Рассмотрим операции над мономами:</w:t>
       </w:r>
     </w:p>
@@ -13600,7 +13558,6 @@
         <w:ind w:left="709"/>
       </w:pPr>
       <w:r>
-        <w:lastRenderedPageBreak/>
         <w:t xml:space="preserve">Другими словами, как функция от </w:t>
       </w:r>
       <w:r>
@@ -14198,7 +14155,6 @@
         <w:ind w:left="709"/>
       </w:pPr>
       <w:r>
-        <w:lastRenderedPageBreak/>
         <w:t>При сложении полиномов соответствующие мономы с равными свёртками степеней приводятся к подобным мономам, а с неравными степенями – остаются без изменений.</w:t>
       </w:r>
     </w:p>
@@ -14245,7 +14201,8 @@
         </w:numPr>
       </w:pPr>
       <w:r>
-        <w:t xml:space="preserve"> Получаем данные мономов, на который в текущий момент указывает указатель </w:t>
+        <w:lastRenderedPageBreak/>
+        <w:t xml:space="preserve">Получаем данные мономов, на который в текущий момент указывает указатель </w:t>
       </w:r>
       <w:r>
         <w:rPr>
@@ -15372,30 +15329,6 @@
     </w:p>
     <w:p>
       <w:pPr>
-        <w:ind w:left="709" w:firstLine="0"/>
-        <w:rPr>
-          <w:lang w:val="en-US"/>
-        </w:rPr>
-      </w:pPr>
-    </w:p>
-    <w:p>
-      <w:pPr>
-        <w:spacing w:after="200" w:line="276" w:lineRule="auto"/>
-        <w:ind w:firstLine="0"/>
-        <w:jc w:val="left"/>
-        <w:rPr>
-          <w:lang w:val="en-US"/>
-        </w:rPr>
-      </w:pPr>
-      <w:r>
-        <w:rPr>
-          <w:lang w:val="en-US"/>
-        </w:rPr>
-        <w:br w:type="page"/>
-      </w:r>
-    </w:p>
-    <w:p>
-      <w:pPr>
         <w:pStyle w:val="ad"/>
         <w:numPr>
           <w:ilvl w:val="0"/>
@@ -15404,7 +15337,6 @@
         <w:ind w:left="709" w:firstLine="709"/>
       </w:pPr>
       <w:r>
-        <w:lastRenderedPageBreak/>
         <w:t>Вычитание.</w:t>
       </w:r>
     </w:p>
@@ -17835,28 +17767,6 @@
     </w:p>
     <w:p>
       <w:pPr>
-        <w:ind w:left="709"/>
-        <w:rPr>
-          <w:lang w:val="en-US"/>
-        </w:rPr>
-      </w:pPr>
-    </w:p>
-    <w:p>
-      <w:pPr>
-        <w:ind w:left="709"/>
-        <w:rPr>
-          <w:lang w:val="en-US"/>
-        </w:rPr>
-      </w:pPr>
-      <w:r>
-        <w:rPr>
-          <w:lang w:val="en-US"/>
-        </w:rPr>
-        <w:br w:type="page"/>
-      </w:r>
-    </w:p>
-    <w:p>
-      <w:pPr>
         <w:pStyle w:val="ad"/>
         <w:numPr>
           <w:ilvl w:val="0"/>
@@ -17868,7 +17778,6 @@
         </w:rPr>
       </w:pPr>
       <w:r>
-        <w:lastRenderedPageBreak/>
         <w:t>Вычисление в точке.</w:t>
       </w:r>
     </w:p>
@@ -18311,6 +18220,7 @@
         <w:ind w:left="709" w:firstLine="709"/>
       </w:pPr>
       <w:r>
+        <w:lastRenderedPageBreak/>
         <w:t xml:space="preserve">Получаем данные монома, на которые указывает указатель </w:t>
       </w:r>
       <w:r>
@@ -18546,7 +18456,6 @@
         </w:numPr>
       </w:pPr>
       <w:r>
-        <w:lastRenderedPageBreak/>
         <w:t>Изменяем текущий коэффициент и свёртку степеней на новый коэффициент и свёртку степеней и делаем вставку в конец результирующего списка мономов. После переходим к следующему моному списка.</w:t>
       </w:r>
     </w:p>
@@ -19286,11 +19195,8 @@
       <w:r>
         <w:t>Дифференцирование по остальным переменным аналогичное.</w:t>
       </w:r>
-    </w:p>
-    <w:p>
-      <w:r>
-        <w:br w:type="page"/>
-      </w:r>
+      <w:bookmarkStart w:id="61" w:name="_GoBack"/>
+      <w:bookmarkEnd w:id="61"/>
     </w:p>
     <w:p>
       <w:pPr>
@@ -19299,9 +19205,9 @@
           <w:lang w:val="en-US"/>
         </w:rPr>
       </w:pPr>
-      <w:bookmarkStart w:id="61" w:name="_Toc163506243"/>
-      <w:bookmarkStart w:id="62" w:name="_Toc167713890"/>
-      <w:bookmarkStart w:id="63" w:name="_Toc167774393"/>
+      <w:bookmarkStart w:id="62" w:name="_Toc163506243"/>
+      <w:bookmarkStart w:id="63" w:name="_Toc167713890"/>
+      <w:bookmarkStart w:id="64" w:name="_Toc167774393"/>
       <w:r>
         <w:lastRenderedPageBreak/>
         <w:t>Описание</w:t>
@@ -19318,9 +19224,9 @@
       <w:r>
         <w:t>реализации</w:t>
       </w:r>
-      <w:bookmarkEnd w:id="61"/>
       <w:bookmarkEnd w:id="62"/>
       <w:bookmarkEnd w:id="63"/>
+      <w:bookmarkEnd w:id="64"/>
     </w:p>
     <w:p>
       <w:pPr>
@@ -19329,8 +19235,8 @@
           <w:lang w:val="en-US"/>
         </w:rPr>
       </w:pPr>
-      <w:bookmarkStart w:id="64" w:name="_Toc167713891"/>
-      <w:bookmarkStart w:id="65" w:name="_Toc167774394"/>
+      <w:bookmarkStart w:id="65" w:name="_Toc167713891"/>
+      <w:bookmarkStart w:id="66" w:name="_Toc167774394"/>
       <w:r>
         <w:t xml:space="preserve">Описание класса </w:t>
       </w:r>
@@ -19340,8 +19246,8 @@
         </w:rPr>
         <w:t>Node</w:t>
       </w:r>
-      <w:bookmarkEnd w:id="64"/>
       <w:bookmarkEnd w:id="65"/>
+      <w:bookmarkEnd w:id="66"/>
     </w:p>
     <w:p>
       <w:pPr>
@@ -20186,9 +20092,9 @@
           <w:lang w:val="en-US"/>
         </w:rPr>
       </w:pPr>
-      <w:bookmarkStart w:id="66" w:name="_Toc163506245"/>
-      <w:bookmarkStart w:id="67" w:name="_Toc167713892"/>
-      <w:bookmarkStart w:id="68" w:name="_Toc167774395"/>
+      <w:bookmarkStart w:id="67" w:name="_Toc163506245"/>
+      <w:bookmarkStart w:id="68" w:name="_Toc167713892"/>
+      <w:bookmarkStart w:id="69" w:name="_Toc167774395"/>
       <w:r>
         <w:rPr>
           <w:rStyle w:val="af2"/>
@@ -20221,9 +20127,9 @@
         </w:rPr>
         <w:t>TList</w:t>
       </w:r>
-      <w:bookmarkEnd w:id="66"/>
       <w:bookmarkEnd w:id="67"/>
       <w:bookmarkEnd w:id="68"/>
+      <w:bookmarkEnd w:id="69"/>
     </w:p>
     <w:p>
       <w:pPr>
@@ -23281,7 +23187,6 @@
       <w:pPr>
         <w:rPr>
           <w:rStyle w:val="af2"/>
-          <w:lang w:val="en-US"/>
         </w:rPr>
       </w:pPr>
       <w:r>
@@ -23294,7 +23199,6 @@
       <w:r>
         <w:rPr>
           <w:rStyle w:val="af2"/>
-          <w:lang w:val="en-US"/>
         </w:rPr>
         <w:t xml:space="preserve"> </w:t>
       </w:r>
@@ -23308,7 +23212,6 @@
       <w:r>
         <w:rPr>
           <w:rStyle w:val="af2"/>
-          <w:lang w:val="en-US"/>
         </w:rPr>
         <w:t>_</w:t>
       </w:r>
@@ -23322,7 +23225,6 @@
       <w:r>
         <w:rPr>
           <w:rStyle w:val="af2"/>
-          <w:lang w:val="en-US"/>
         </w:rPr>
         <w:t>(</w:t>
       </w:r>
@@ -23336,7 +23238,6 @@
       <w:r>
         <w:rPr>
           <w:rStyle w:val="af2"/>
-          <w:lang w:val="en-US"/>
         </w:rPr>
         <w:t xml:space="preserve"> </w:t>
       </w:r>
@@ -23350,7 +23251,6 @@
       <w:r>
         <w:rPr>
           <w:rStyle w:val="af2"/>
-          <w:lang w:val="en-US"/>
         </w:rPr>
         <w:t xml:space="preserve">&amp; </w:t>
       </w:r>
@@ -23364,7 +23264,6 @@
       <w:r>
         <w:rPr>
           <w:rStyle w:val="af2"/>
-          <w:lang w:val="en-US"/>
         </w:rPr>
         <w:t>_);</w:t>
       </w:r>
@@ -23647,7 +23546,6 @@
       <w:pPr>
         <w:rPr>
           <w:rStyle w:val="af2"/>
-          <w:lang w:val="en-US"/>
         </w:rPr>
       </w:pPr>
       <w:r>
@@ -23660,7 +23558,6 @@
       <w:r>
         <w:rPr>
           <w:rStyle w:val="af2"/>
-          <w:lang w:val="en-US"/>
         </w:rPr>
         <w:t xml:space="preserve"> </w:t>
       </w:r>
@@ -23674,7 +23571,6 @@
       <w:r>
         <w:rPr>
           <w:rStyle w:val="af2"/>
-          <w:lang w:val="en-US"/>
         </w:rPr>
         <w:t>_</w:t>
       </w:r>
@@ -23688,7 +23584,6 @@
       <w:r>
         <w:rPr>
           <w:rStyle w:val="af2"/>
-          <w:lang w:val="en-US"/>
         </w:rPr>
         <w:t>(</w:t>
       </w:r>
@@ -23702,7 +23597,6 @@
       <w:r>
         <w:rPr>
           <w:rStyle w:val="af2"/>
-          <w:lang w:val="en-US"/>
         </w:rPr>
         <w:t xml:space="preserve"> </w:t>
       </w:r>
@@ -23716,7 +23610,6 @@
       <w:r>
         <w:rPr>
           <w:rStyle w:val="af2"/>
-          <w:lang w:val="en-US"/>
         </w:rPr>
         <w:t xml:space="preserve">&amp; </w:t>
       </w:r>
@@ -23730,7 +23623,6 @@
       <w:r>
         <w:rPr>
           <w:rStyle w:val="af2"/>
-          <w:lang w:val="en-US"/>
         </w:rPr>
         <w:t>);</w:t>
       </w:r>
@@ -23770,23 +23662,41 @@
     <w:p/>
     <w:p>
       <w:pPr>
+        <w:rPr>
+          <w:rStyle w:val="af2"/>
+        </w:rPr>
+      </w:pPr>
+      <w:r>
         <w:rPr>
           <w:rStyle w:val="af2"/>
           <w:lang w:val="en-US"/>
         </w:rPr>
-      </w:pPr>
+        <w:t>virtual</w:t>
+      </w:r>
+      <w:r>
+        <w:rPr>
+          <w:rStyle w:val="af2"/>
+        </w:rPr>
+        <w:t xml:space="preserve"> </w:t>
+      </w:r>
       <w:r>
         <w:rPr>
           <w:rStyle w:val="af2"/>
           <w:lang w:val="en-US"/>
         </w:rPr>
-        <w:t>virtual</w:t>
+        <w:t>v</w:t>
       </w:r>
       <w:r>
         <w:rPr>
           <w:rStyle w:val="af2"/>
           <w:lang w:val="en-US"/>
         </w:rPr>
+        <w:t>oid</w:t>
+      </w:r>
+      <w:r>
+        <w:rPr>
+          <w:rStyle w:val="af2"/>
+        </w:rPr>
         <w:t xml:space="preserve"> </w:t>
       </w:r>
       <w:r>
@@ -23794,422 +23704,490 @@
           <w:rStyle w:val="af2"/>
           <w:lang w:val="en-US"/>
         </w:rPr>
-        <w:t>v</w:t>
+        <w:t>remove</w:t>
+      </w:r>
+      <w:r>
+        <w:rPr>
+          <w:rStyle w:val="af2"/>
+        </w:rPr>
+        <w:t>(</w:t>
       </w:r>
       <w:r>
         <w:rPr>
           <w:rStyle w:val="af2"/>
           <w:lang w:val="en-US"/>
         </w:rPr>
-        <w:t>oid</w:t>
+        <w:t>const</w:t>
+      </w:r>
+      <w:r>
+        <w:rPr>
+          <w:rStyle w:val="af2"/>
+        </w:rPr>
+        <w:t xml:space="preserve"> </w:t>
       </w:r>
       <w:r>
         <w:rPr>
           <w:rStyle w:val="af2"/>
           <w:lang w:val="en-US"/>
         </w:rPr>
-        <w:t xml:space="preserve"> </w:t>
+        <w:t>T</w:t>
+      </w:r>
+      <w:r>
+        <w:rPr>
+          <w:rStyle w:val="af2"/>
+        </w:rPr>
+        <w:t xml:space="preserve">&amp; </w:t>
       </w:r>
       <w:r>
         <w:rPr>
           <w:rStyle w:val="af2"/>
           <w:lang w:val="en-US"/>
         </w:rPr>
-        <w:t>remove</w:t>
-      </w:r>
+        <w:t>data</w:t>
+      </w:r>
+      <w:r>
+        <w:rPr>
+          <w:rStyle w:val="af2"/>
+        </w:rPr>
+        <w:t>_);</w:t>
+      </w:r>
+    </w:p>
+    <w:p>
+      <w:r>
+        <w:t>Назначение:</w:t>
+      </w:r>
+      <w:r>
+        <w:t xml:space="preserve"> удаление узла</w:t>
+      </w:r>
+      <w:r>
+        <w:t>.</w:t>
+      </w:r>
+    </w:p>
+    <w:p>
+      <w:r>
+        <w:t xml:space="preserve">Входные параметры: </w:t>
+      </w:r>
+      <w:r>
+        <w:rPr>
+          <w:rStyle w:val="af2"/>
+        </w:rPr>
+        <w:t>data_</w:t>
+      </w:r>
+      <w:r>
+        <w:t xml:space="preserve"> - </w:t>
+      </w:r>
+      <w:r>
+        <w:t>данные, которые нужно удалить.</w:t>
+      </w:r>
+    </w:p>
+    <w:p>
+      <w:r>
+        <w:t>Выходные параметры: отсутствуют.</w:t>
+      </w:r>
+    </w:p>
+    <w:p/>
+    <w:p>
+      <w:pPr>
+        <w:rPr>
+          <w:rStyle w:val="af2"/>
+        </w:rPr>
+      </w:pPr>
       <w:r>
         <w:rPr>
           <w:rStyle w:val="af2"/>
           <w:lang w:val="en-US"/>
         </w:rPr>
-        <w:t>(</w:t>
-      </w:r>
-      <w:r>
+        <w:t>Virtual</w:t>
+      </w:r>
+      <w:r>
+        <w:rPr>
+          <w:rStyle w:val="af2"/>
+        </w:rPr>
+        <w:t xml:space="preserve"> </w:t>
+      </w:r>
+      <w:r>
+        <w:rPr>
+          <w:rStyle w:val="af2"/>
+        </w:rPr>
+        <w:t>v</w:t>
+      </w:r>
+      <w:r>
+        <w:rPr>
+          <w:rStyle w:val="af2"/>
+        </w:rPr>
+        <w:t>oid clear();</w:t>
+      </w:r>
+    </w:p>
+    <w:p>
+      <w:r>
+        <w:t>Назначение:</w:t>
+      </w:r>
+      <w:r>
+        <w:t xml:space="preserve"> </w:t>
+      </w:r>
+      <w:r>
+        <w:t>очистка списка.</w:t>
+      </w:r>
+    </w:p>
+    <w:p>
+      <w:r>
+        <w:t>Входные параметры: отсутствуют.</w:t>
+      </w:r>
+    </w:p>
+    <w:p>
+      <w:r>
+        <w:t>Выходные параметры: отсутствуют.</w:t>
+      </w:r>
+    </w:p>
+    <w:p/>
+    <w:p>
+      <w:pPr>
+        <w:rPr>
+          <w:rStyle w:val="af2"/>
+        </w:rPr>
+      </w:pPr>
+      <w:r>
+        <w:rPr>
+          <w:rStyle w:val="af2"/>
+        </w:rPr>
+        <w:t>i</w:t>
+      </w:r>
+      <w:r>
+        <w:rPr>
+          <w:rStyle w:val="af2"/>
+        </w:rPr>
+        <w:t>nt GetSize()const;</w:t>
+      </w:r>
+    </w:p>
+    <w:p>
+      <w:r>
+        <w:lastRenderedPageBreak/>
+        <w:t>Назначение:</w:t>
+      </w:r>
+      <w:r>
+        <w:t xml:space="preserve"> </w:t>
+      </w:r>
+      <w:r>
+        <w:t>подсчёт узлов списка.</w:t>
+      </w:r>
+    </w:p>
+    <w:p>
+      <w:r>
+        <w:t>Входные параметры: отсутствуют.</w:t>
+      </w:r>
+    </w:p>
+    <w:p>
+      <w:r>
+        <w:t>Выходные параметры: количество подсчитанных узлов.</w:t>
+      </w:r>
+    </w:p>
+    <w:p/>
+    <w:p>
+      <w:pPr>
+        <w:rPr>
+          <w:rStyle w:val="af2"/>
+        </w:rPr>
+      </w:pPr>
+      <w:r>
+        <w:rPr>
+          <w:rStyle w:val="af2"/>
+        </w:rPr>
+        <w:t>N</w:t>
+      </w:r>
+      <w:r>
+        <w:rPr>
+          <w:rStyle w:val="af2"/>
+        </w:rPr>
+        <w:t>ode&lt;T&gt;* getCurrent()const;</w:t>
+      </w:r>
+    </w:p>
+    <w:p>
+      <w:r>
+        <w:t>Назначение</w:t>
+      </w:r>
+      <w:r>
+        <w:t xml:space="preserve">: </w:t>
+      </w:r>
+      <w:r>
+        <w:t xml:space="preserve">получение значения поля </w:t>
+      </w:r>
+      <w:r>
+        <w:rPr>
+          <w:lang w:val="en-US"/>
+        </w:rPr>
+        <w:t>pCurr</w:t>
+      </w:r>
+      <w:r>
+        <w:t>.</w:t>
+      </w:r>
+    </w:p>
+    <w:p>
+      <w:r>
+        <w:t>Входные параметры:</w:t>
+      </w:r>
+      <w:r>
+        <w:t xml:space="preserve"> отсутствуют.</w:t>
+      </w:r>
+    </w:p>
+    <w:p>
+      <w:r>
+        <w:t>Выходные параметры:</w:t>
+      </w:r>
+      <w:r>
+        <w:t xml:space="preserve"> указатель на текущий узел списка.</w:t>
+      </w:r>
+    </w:p>
+    <w:p/>
+    <w:p>
+      <w:pPr>
+        <w:rPr>
+          <w:rStyle w:val="af2"/>
+        </w:rPr>
+      </w:pPr>
+      <w:r>
+        <w:rPr>
+          <w:rStyle w:val="af2"/>
+        </w:rPr>
+        <w:t>bool IsEmpty()const;</w:t>
+      </w:r>
+    </w:p>
+    <w:p>
+      <w:r>
+        <w:t>Назначение:</w:t>
+      </w:r>
+      <w:r>
+        <w:t xml:space="preserve"> </w:t>
+      </w:r>
+      <w:r>
+        <w:t>проверка на пустоту.</w:t>
+      </w:r>
+    </w:p>
+    <w:p>
+      <w:r>
+        <w:t>Входные параметры:</w:t>
+      </w:r>
+      <w:r>
+        <w:t xml:space="preserve"> отсутствуют.</w:t>
+      </w:r>
+    </w:p>
+    <w:p>
+      <w:pPr>
+        <w:rPr>
+          <w:lang w:val="en-US"/>
+        </w:rPr>
+      </w:pPr>
+      <w:r>
+        <w:t>Выходные параметры:</w:t>
+      </w:r>
+      <w:r>
+        <w:t xml:space="preserve"> </w:t>
+      </w:r>
+      <w:r>
+        <w:rPr>
+          <w:lang w:val="en-US"/>
+        </w:rPr>
+        <w:t>true</w:t>
+      </w:r>
+      <w:r>
+        <w:t>,</w:t>
+      </w:r>
+      <w:r>
+        <w:t xml:space="preserve"> если список пустой. Иначе</w:t>
+      </w:r>
+      <w:r>
+        <w:rPr>
+          <w:lang w:val="en-US"/>
+        </w:rPr>
+        <w:t xml:space="preserve"> </w:t>
+      </w:r>
+      <w:r>
+        <w:rPr>
+          <w:lang w:val="en-US"/>
+        </w:rPr>
+        <w:t>false</w:t>
+      </w:r>
+      <w:r>
+        <w:rPr>
+          <w:lang w:val="en-US"/>
+        </w:rPr>
+        <w:t>.</w:t>
+      </w:r>
+    </w:p>
+    <w:p>
+      <w:pPr>
+        <w:rPr>
+          <w:lang w:val="en-US"/>
+        </w:rPr>
+      </w:pPr>
+    </w:p>
+    <w:p>
+      <w:pPr>
         <w:rPr>
           <w:rStyle w:val="af2"/>
           <w:lang w:val="en-US"/>
         </w:rPr>
-        <w:t>const</w:t>
-      </w:r>
+      </w:pPr>
       <w:r>
         <w:rPr>
           <w:rStyle w:val="af2"/>
           <w:lang w:val="en-US"/>
         </w:rPr>
+        <w:t>bool IsFull()const;</w:t>
+      </w:r>
+    </w:p>
+    <w:p>
+      <w:r>
+        <w:t>Назначение:</w:t>
+      </w:r>
+      <w:r>
+        <w:t xml:space="preserve"> проверка на полноту.</w:t>
+      </w:r>
+    </w:p>
+    <w:p>
+      <w:r>
+        <w:t>Входные параметры:</w:t>
+      </w:r>
+      <w:r>
+        <w:t xml:space="preserve"> отсутствуют.</w:t>
+      </w:r>
+    </w:p>
+    <w:p>
+      <w:pPr>
+        <w:rPr>
+          <w:lang w:val="en-US"/>
+        </w:rPr>
+      </w:pPr>
+      <w:r>
+        <w:t>Выходные параметры:</w:t>
+      </w:r>
+      <w:r>
         <w:t xml:space="preserve"> </w:t>
       </w:r>
       <w:r>
+        <w:rPr>
+          <w:lang w:val="en-US"/>
+        </w:rPr>
+        <w:t>true</w:t>
+      </w:r>
+      <w:r>
+        <w:t>,</w:t>
+      </w:r>
+      <w:r>
+        <w:t xml:space="preserve"> если список полный. Иначе</w:t>
+      </w:r>
+      <w:r>
+        <w:rPr>
+          <w:lang w:val="en-US"/>
+        </w:rPr>
+        <w:t xml:space="preserve"> </w:t>
+      </w:r>
+      <w:r>
+        <w:rPr>
+          <w:lang w:val="en-US"/>
+        </w:rPr>
+        <w:t>false.</w:t>
+      </w:r>
+    </w:p>
+    <w:p>
+      <w:pPr>
+        <w:rPr>
+          <w:lang w:val="en-US"/>
+        </w:rPr>
+      </w:pPr>
+    </w:p>
+    <w:p>
+      <w:pPr>
         <w:rPr>
           <w:rStyle w:val="af2"/>
           <w:lang w:val="en-US"/>
         </w:rPr>
-        <w:t>T</w:t>
-      </w:r>
+      </w:pPr>
       <w:r>
         <w:rPr>
           <w:rStyle w:val="af2"/>
           <w:lang w:val="en-US"/>
         </w:rPr>
-        <w:t xml:space="preserve">&amp; </w:t>
+        <w:t>bool</w:t>
       </w:r>
       <w:r>
         <w:rPr>
           <w:rStyle w:val="af2"/>
           <w:lang w:val="en-US"/>
         </w:rPr>
-        <w:t>data</w:t>
+        <w:t xml:space="preserve"> </w:t>
       </w:r>
       <w:r>
         <w:rPr>
           <w:rStyle w:val="af2"/>
           <w:lang w:val="en-US"/>
         </w:rPr>
-        <w:t>_);</w:t>
-      </w:r>
-    </w:p>
-    <w:p>
-      <w:r>
-        <w:t>Назначение:</w:t>
-      </w:r>
-      <w:r>
-        <w:t xml:space="preserve"> удаление узла</w:t>
-      </w:r>
-      <w:r>
-        <w:t>.</w:t>
-      </w:r>
-    </w:p>
-    <w:p>
-      <w:r>
-        <w:t xml:space="preserve">Входные параметры: </w:t>
-      </w:r>
-      <w:r>
-        <w:rPr>
-          <w:rStyle w:val="af2"/>
-        </w:rPr>
-        <w:t>data_</w:t>
-      </w:r>
-      <w:r>
-        <w:t xml:space="preserve"> - </w:t>
-      </w:r>
-      <w:r>
-        <w:t>данные, которые нужно удалить.</w:t>
-      </w:r>
-    </w:p>
-    <w:p>
-      <w:r>
-        <w:t>Выходные параметры: отсутствуют.</w:t>
-      </w:r>
-    </w:p>
-    <w:p/>
-    <w:p>
-      <w:pPr>
-        <w:rPr>
-          <w:rStyle w:val="af2"/>
-        </w:rPr>
-      </w:pPr>
+        <w:t>IsEnded</w:t>
+      </w:r>
       <w:r>
         <w:rPr>
           <w:rStyle w:val="af2"/>
           <w:lang w:val="en-US"/>
         </w:rPr>
-        <w:t>Virtual</w:t>
-      </w:r>
-      <w:r>
-        <w:rPr>
-          <w:rStyle w:val="af2"/>
-        </w:rPr>
-        <w:t xml:space="preserve"> </w:t>
-      </w:r>
-      <w:r>
-        <w:rPr>
-          <w:rStyle w:val="af2"/>
-        </w:rPr>
-        <w:t>v</w:t>
-      </w:r>
-      <w:r>
-        <w:rPr>
-          <w:rStyle w:val="af2"/>
-        </w:rPr>
-        <w:t>oid clear();</w:t>
-      </w:r>
-    </w:p>
-    <w:p>
-      <w:r>
-        <w:t>Назначение:</w:t>
-      </w:r>
-      <w:r>
-        <w:t xml:space="preserve"> </w:t>
-      </w:r>
-      <w:r>
-        <w:t>очистка списка.</w:t>
-      </w:r>
-    </w:p>
-    <w:p>
-      <w:r>
-        <w:t>Входные параметры: отсутствуют.</w:t>
-      </w:r>
-    </w:p>
-    <w:p>
-      <w:r>
-        <w:t>Выходные параметры: отсутствуют.</w:t>
-      </w:r>
-    </w:p>
-    <w:p/>
-    <w:p>
-      <w:pPr>
-        <w:rPr>
-          <w:rStyle w:val="af2"/>
-        </w:rPr>
-      </w:pPr>
-      <w:r>
-        <w:rPr>
-          <w:rStyle w:val="af2"/>
-        </w:rPr>
-        <w:t>i</w:t>
-      </w:r>
-      <w:r>
-        <w:rPr>
-          <w:rStyle w:val="af2"/>
-        </w:rPr>
-        <w:t>nt GetSize()const;</w:t>
-      </w:r>
-    </w:p>
-    <w:p>
-      <w:r>
-        <w:lastRenderedPageBreak/>
-        <w:t>Назначение:</w:t>
-      </w:r>
-      <w:r>
-        <w:t xml:space="preserve"> </w:t>
-      </w:r>
-      <w:r>
-        <w:t>подсчёт узлов списка.</w:t>
-      </w:r>
-    </w:p>
-    <w:p>
-      <w:r>
-        <w:t>Входные параметры: отсутствуют.</w:t>
-      </w:r>
-    </w:p>
-    <w:p>
-      <w:r>
-        <w:t>Выходные параметры: количество подсчитанных узлов.</w:t>
-      </w:r>
-    </w:p>
-    <w:p/>
-    <w:p>
-      <w:pPr>
-        <w:rPr>
-          <w:rStyle w:val="af2"/>
-        </w:rPr>
-      </w:pPr>
-      <w:r>
-        <w:rPr>
-          <w:rStyle w:val="af2"/>
-        </w:rPr>
-        <w:t>N</w:t>
-      </w:r>
-      <w:r>
-        <w:rPr>
-          <w:rStyle w:val="af2"/>
-        </w:rPr>
-        <w:t>ode&lt;T&gt;* getCurrent()const;</w:t>
-      </w:r>
-    </w:p>
-    <w:p>
-      <w:r>
-        <w:t>Назначение</w:t>
-      </w:r>
-      <w:r>
-        <w:t xml:space="preserve">: </w:t>
-      </w:r>
-      <w:r>
-        <w:t xml:space="preserve">получение значения поля </w:t>
-      </w:r>
-      <w:r>
-        <w:rPr>
-          <w:lang w:val="en-US"/>
-        </w:rPr>
-        <w:t>pCurr</w:t>
-      </w:r>
-      <w:r>
-        <w:t>.</w:t>
-      </w:r>
-    </w:p>
-    <w:p>
-      <w:r>
-        <w:t>Входные параметры:</w:t>
-      </w:r>
-      <w:r>
-        <w:t xml:space="preserve"> отсутствуют.</w:t>
-      </w:r>
-    </w:p>
-    <w:p>
-      <w:r>
-        <w:t>Выходные параметры:</w:t>
-      </w:r>
-      <w:r>
-        <w:t xml:space="preserve"> указатель на текущий узел списка.</w:t>
-      </w:r>
-    </w:p>
-    <w:p/>
-    <w:p>
-      <w:pPr>
-        <w:rPr>
-          <w:rStyle w:val="af2"/>
-        </w:rPr>
-      </w:pPr>
-      <w:r>
-        <w:rPr>
-          <w:rStyle w:val="af2"/>
-        </w:rPr>
-        <w:t>bool IsEmpty()const;</w:t>
-      </w:r>
-    </w:p>
-    <w:p>
-      <w:r>
-        <w:t>Назначение:</w:t>
-      </w:r>
-      <w:r>
-        <w:t xml:space="preserve"> </w:t>
-      </w:r>
-      <w:r>
-        <w:t>проверка на пустоту.</w:t>
-      </w:r>
-    </w:p>
-    <w:p>
-      <w:r>
-        <w:t>Входные параметры:</w:t>
-      </w:r>
-      <w:r>
-        <w:t xml:space="preserve"> отсутствуют.</w:t>
-      </w:r>
-    </w:p>
-    <w:p>
-      <w:pPr>
-        <w:rPr>
-          <w:lang w:val="en-US"/>
-        </w:rPr>
-      </w:pPr>
-      <w:r>
-        <w:t>Выходные параметры:</w:t>
-      </w:r>
-      <w:r>
-        <w:t xml:space="preserve"> </w:t>
-      </w:r>
-      <w:r>
-        <w:rPr>
-          <w:lang w:val="en-US"/>
-        </w:rPr>
-        <w:t>true</w:t>
-      </w:r>
-      <w:r>
-        <w:t>,</w:t>
-      </w:r>
-      <w:r>
-        <w:t xml:space="preserve"> если список пустой. Иначе</w:t>
-      </w:r>
-      <w:r>
-        <w:rPr>
-          <w:lang w:val="en-US"/>
-        </w:rPr>
-        <w:t xml:space="preserve"> </w:t>
-      </w:r>
-      <w:r>
-        <w:rPr>
-          <w:lang w:val="en-US"/>
-        </w:rPr>
-        <w:t>false</w:t>
-      </w:r>
-      <w:r>
-        <w:rPr>
-          <w:lang w:val="en-US"/>
-        </w:rPr>
-        <w:t>.</w:t>
-      </w:r>
-    </w:p>
-    <w:p>
-      <w:pPr>
-        <w:rPr>
-          <w:lang w:val="en-US"/>
-        </w:rPr>
-      </w:pPr>
-    </w:p>
-    <w:p>
-      <w:pPr>
+        <w:t>()</w:t>
+      </w:r>
+      <w:r>
         <w:rPr>
           <w:rStyle w:val="af2"/>
           <w:lang w:val="en-US"/>
         </w:rPr>
-      </w:pPr>
+        <w:t>const</w:t>
+      </w:r>
       <w:r>
         <w:rPr>
           <w:rStyle w:val="af2"/>
           <w:lang w:val="en-US"/>
         </w:rPr>
-        <w:t>bool IsFull()const;</w:t>
-      </w:r>
-    </w:p>
-    <w:p>
-      <w:r>
-        <w:t>Назначение:</w:t>
-      </w:r>
-      <w:r>
-        <w:t xml:space="preserve"> проверка на полноту.</w:t>
-      </w:r>
-    </w:p>
-    <w:p>
-      <w:r>
-        <w:t>Входные параметры:</w:t>
-      </w:r>
-      <w:r>
-        <w:t xml:space="preserve"> отсутствуют.</w:t>
-      </w:r>
-    </w:p>
-    <w:p>
-      <w:pPr>
+        <w:t>;</w:t>
+      </w:r>
+    </w:p>
+    <w:p>
+      <w:r>
+        <w:t>Назначение: проверка на достижение конца списка.</w:t>
+      </w:r>
+    </w:p>
+    <w:p>
+      <w:r>
+        <w:t>Входные параметры: отсутствуют.</w:t>
+      </w:r>
+    </w:p>
+    <w:p>
+      <w:r>
+        <w:t xml:space="preserve">Выходные параметры: </w:t>
+      </w:r>
+      <w:r>
         <w:rPr>
           <w:lang w:val="en-US"/>
         </w:rPr>
-      </w:pPr>
-      <w:r>
-        <w:t>Выходные параметры:</w:t>
+        <w:t>true</w:t>
+      </w:r>
+      <w:r>
+        <w:t>,</w:t>
+      </w:r>
+      <w:r>
+        <w:t xml:space="preserve"> если дошли до конца списка.</w:t>
       </w:r>
       <w:r>
         <w:t xml:space="preserve"> </w:t>
       </w:r>
       <w:r>
+        <w:t xml:space="preserve">Иначе </w:t>
+      </w:r>
+      <w:r>
         <w:rPr>
           <w:lang w:val="en-US"/>
         </w:rPr>
-        <w:t>true</w:t>
-      </w:r>
-      <w:r>
-        <w:t>,</w:t>
-      </w:r>
-      <w:r>
-        <w:t xml:space="preserve"> если список полный. Иначе</w:t>
-      </w:r>
-      <w:r>
-        <w:rPr>
-          <w:lang w:val="en-US"/>
-        </w:rPr>
-        <w:t xml:space="preserve"> </w:t>
-      </w:r>
-      <w:r>
-        <w:rPr>
-          <w:lang w:val="en-US"/>
-        </w:rPr>
-        <w:t>false.</w:t>
-      </w:r>
-    </w:p>
-    <w:p>
-      <w:pPr>
-        <w:rPr>
-          <w:lang w:val="en-US"/>
-        </w:rPr>
-      </w:pPr>
-    </w:p>
+        <w:t>false</w:t>
+      </w:r>
+      <w:r>
+        <w:t>.</w:t>
+      </w:r>
+    </w:p>
+    <w:p/>
     <w:p>
       <w:pPr>
         <w:rPr>
@@ -24217,256 +24195,167 @@
         </w:rPr>
       </w:pPr>
       <w:r>
+        <w:rPr>
+          <w:rStyle w:val="af2"/>
+        </w:rPr>
+        <w:t>void next();</w:t>
+      </w:r>
+    </w:p>
+    <w:p>
+      <w:r>
+        <w:t>Назначение: перейти к следующему узлу.</w:t>
+      </w:r>
+    </w:p>
+    <w:p>
+      <w:r>
+        <w:t>Входные параметры: отсутствуют.</w:t>
+      </w:r>
+    </w:p>
+    <w:p>
+      <w:r>
+        <w:t>Выходные параметры: отсутствуют.</w:t>
+      </w:r>
+    </w:p>
+    <w:p/>
+    <w:p>
+      <w:pPr>
+        <w:rPr>
+          <w:rStyle w:val="af2"/>
+        </w:rPr>
+      </w:pPr>
+      <w:r>
+        <w:rPr>
+          <w:rStyle w:val="af2"/>
+        </w:rPr>
+        <w:t>void reset();</w:t>
+      </w:r>
+    </w:p>
+    <w:p>
+      <w:r>
+        <w:t>Назначение: вернуться в начало.</w:t>
+      </w:r>
+    </w:p>
+    <w:p>
+      <w:r>
+        <w:t>Входные параметры: отсутствуют.</w:t>
+      </w:r>
+    </w:p>
+    <w:p>
+      <w:r>
+        <w:t>Выходные параметры: отсутствуют.</w:t>
+      </w:r>
+    </w:p>
+    <w:p/>
+    <w:p>
+      <w:pPr>
+        <w:rPr>
+          <w:rStyle w:val="af2"/>
+        </w:rPr>
+      </w:pPr>
+      <w:r>
+        <w:rPr>
+          <w:rStyle w:val="af2"/>
+        </w:rPr>
+        <w:t>void Sort();</w:t>
+      </w:r>
+    </w:p>
+    <w:p>
+      <w:r>
+        <w:t>Назначение: сортировка списка в заданном порядке.</w:t>
+      </w:r>
+    </w:p>
+    <w:p>
+      <w:r>
+        <w:lastRenderedPageBreak/>
+        <w:t>Входные параметры: отсутствуют.</w:t>
+      </w:r>
+    </w:p>
+    <w:p>
+      <w:r>
+        <w:t>Выходные параметры: отсутствуют.</w:t>
+      </w:r>
+    </w:p>
+    <w:p/>
+    <w:p>
+      <w:pPr>
         <w:rPr>
           <w:rStyle w:val="af2"/>
           <w:lang w:val="en-US"/>
         </w:rPr>
-        <w:t>bool</w:t>
-      </w:r>
-      <w:r>
-        <w:rPr>
-          <w:rStyle w:val="af2"/>
-        </w:rPr>
-        <w:t xml:space="preserve"> </w:t>
-      </w:r>
+      </w:pPr>
       <w:r>
         <w:rPr>
           <w:rStyle w:val="af2"/>
           <w:lang w:val="en-US"/>
         </w:rPr>
-        <w:t>IsEnded</w:t>
+        <w:t>void swap(Node&lt;T&gt;*&amp; pNode1, Node&lt;T&gt;*&amp; pNode2);</w:t>
+      </w:r>
+    </w:p>
+    <w:p>
+      <w:r>
+        <w:t>Назначение: поменять данные между двумя узлами списка.</w:t>
+      </w:r>
+    </w:p>
+    <w:p>
+      <w:r>
+        <w:t xml:space="preserve">Входные параметры: </w:t>
       </w:r>
       <w:r>
         <w:rPr>
           <w:rStyle w:val="af2"/>
         </w:rPr>
-        <w:t>()</w:t>
+        <w:t>pNode1</w:t>
+      </w:r>
+      <w:r>
+        <w:t xml:space="preserve"> и</w:t>
       </w:r>
       <w:r>
         <w:rPr>
           <w:rStyle w:val="af2"/>
+        </w:rPr>
+        <w:t xml:space="preserve"> pNode2 </w:t>
+      </w:r>
+      <w:r>
+        <w:t xml:space="preserve">– </w:t>
+      </w:r>
+      <w:r>
+        <w:t>узлы списка, у которых меняем данные.</w:t>
+      </w:r>
+    </w:p>
+    <w:p>
+      <w:r>
+        <w:t>Выходные параметры: отсутствуют.</w:t>
+      </w:r>
+    </w:p>
+    <w:p>
+      <w:pPr>
+        <w:rPr>
+          <w:rStyle w:val="af2"/>
+        </w:rPr>
+      </w:pPr>
+    </w:p>
+    <w:p>
+      <w:pPr>
+        <w:pStyle w:val="3"/>
+        <w:rPr>
           <w:lang w:val="en-US"/>
         </w:rPr>
-        <w:t>const</w:t>
-      </w:r>
-      <w:r>
-        <w:rPr>
-          <w:rStyle w:val="af2"/>
-        </w:rPr>
-        <w:t>;</w:t>
-      </w:r>
-    </w:p>
-    <w:p>
-      <w:r>
-        <w:t>Назначение: проверка на достижение конца списка.</w:t>
-      </w:r>
-    </w:p>
-    <w:p>
-      <w:r>
-        <w:t>Входные параметры: отсутствуют.</w:t>
-      </w:r>
-    </w:p>
-    <w:p>
-      <w:r>
-        <w:t xml:space="preserve">Выходные параметры: </w:t>
+      </w:pPr>
+      <w:bookmarkStart w:id="70" w:name="_Toc163506246"/>
+      <w:bookmarkStart w:id="71" w:name="_Toc167713893"/>
+      <w:bookmarkStart w:id="72" w:name="_Toc167774396"/>
+      <w:r>
+        <w:t xml:space="preserve">Описание класса </w:t>
       </w:r>
       <w:r>
         <w:rPr>
           <w:lang w:val="en-US"/>
         </w:rPr>
-        <w:t>true</w:t>
-      </w:r>
-      <w:r>
-        <w:t>,</w:t>
-      </w:r>
-      <w:r>
-        <w:t xml:space="preserve"> если дошли до конца списка.</w:t>
-      </w:r>
-      <w:r>
-        <w:t xml:space="preserve"> </w:t>
-      </w:r>
-      <w:r>
-        <w:t xml:space="preserve">Иначе </w:t>
-      </w:r>
-      <w:r>
-        <w:rPr>
-          <w:lang w:val="en-US"/>
-        </w:rPr>
-        <w:t>false</w:t>
-      </w:r>
-      <w:r>
-        <w:t>.</w:t>
-      </w:r>
-    </w:p>
-    <w:p/>
-    <w:p>
-      <w:pPr>
-        <w:rPr>
-          <w:rStyle w:val="af2"/>
-        </w:rPr>
-      </w:pPr>
-      <w:r>
-        <w:rPr>
-          <w:rStyle w:val="af2"/>
-        </w:rPr>
-        <w:t>void next();</w:t>
-      </w:r>
-    </w:p>
-    <w:p>
-      <w:r>
-        <w:t>Назначение: перейти к следующему узлу.</w:t>
-      </w:r>
-    </w:p>
-    <w:p>
-      <w:r>
-        <w:t>Входные параметры: отсутствуют.</w:t>
-      </w:r>
-    </w:p>
-    <w:p>
-      <w:r>
-        <w:t>Выходные параметры: отсутствуют.</w:t>
-      </w:r>
-    </w:p>
-    <w:p/>
-    <w:p>
-      <w:pPr>
-        <w:rPr>
-          <w:rStyle w:val="af2"/>
-        </w:rPr>
-      </w:pPr>
-      <w:r>
-        <w:rPr>
-          <w:rStyle w:val="af2"/>
-        </w:rPr>
-        <w:t>void reset();</w:t>
-      </w:r>
-    </w:p>
-    <w:p>
-      <w:r>
-        <w:t>Назначение: вернуться в начало.</w:t>
-      </w:r>
-    </w:p>
-    <w:p>
-      <w:r>
-        <w:t>Входные параметры: отсутствуют.</w:t>
-      </w:r>
-    </w:p>
-    <w:p>
-      <w:r>
-        <w:t>Выходные параметры: отсутствуют.</w:t>
-      </w:r>
-    </w:p>
-    <w:p/>
-    <w:p>
-      <w:pPr>
-        <w:rPr>
-          <w:rStyle w:val="af2"/>
-        </w:rPr>
-      </w:pPr>
-      <w:r>
-        <w:rPr>
-          <w:rStyle w:val="af2"/>
-        </w:rPr>
-        <w:t>void Sort();</w:t>
-      </w:r>
-    </w:p>
-    <w:p>
-      <w:r>
-        <w:t>Назначение: сортировка списка в заданном порядке.</w:t>
-      </w:r>
-    </w:p>
-    <w:p>
-      <w:r>
-        <w:lastRenderedPageBreak/>
-        <w:t>Входные параметры: отсутствуют.</w:t>
-      </w:r>
-    </w:p>
-    <w:p>
-      <w:r>
-        <w:t>Выходные параметры: отсутствуют.</w:t>
-      </w:r>
-    </w:p>
-    <w:p/>
-    <w:p>
-      <w:pPr>
-        <w:rPr>
-          <w:rStyle w:val="af2"/>
-          <w:lang w:val="en-US"/>
-        </w:rPr>
-      </w:pPr>
-      <w:r>
-        <w:rPr>
-          <w:rStyle w:val="af2"/>
-          <w:lang w:val="en-US"/>
-        </w:rPr>
-        <w:t>void swap(Node&lt;T&gt;*&amp; pNode1, Node&lt;T&gt;*&amp; pNode2);</w:t>
-      </w:r>
-    </w:p>
-    <w:p>
-      <w:r>
-        <w:t>Назначение: поменять данные между двумя узлами списка.</w:t>
-      </w:r>
-    </w:p>
-    <w:p>
-      <w:r>
-        <w:t xml:space="preserve">Входные параметры: </w:t>
-      </w:r>
-      <w:r>
-        <w:rPr>
-          <w:rStyle w:val="af2"/>
-        </w:rPr>
-        <w:t>pNode1</w:t>
-      </w:r>
-      <w:r>
-        <w:t xml:space="preserve"> и</w:t>
-      </w:r>
-      <w:r>
-        <w:rPr>
-          <w:rStyle w:val="af2"/>
-        </w:rPr>
-        <w:t xml:space="preserve"> pNode2 </w:t>
-      </w:r>
-      <w:r>
-        <w:t xml:space="preserve">– </w:t>
-      </w:r>
-      <w:r>
-        <w:t>узлы списка, у которых меняем данные.</w:t>
-      </w:r>
-    </w:p>
-    <w:p>
-      <w:r>
-        <w:t>Выходные параметры: отсутствуют.</w:t>
-      </w:r>
-    </w:p>
-    <w:p>
-      <w:pPr>
-        <w:rPr>
-          <w:rStyle w:val="af2"/>
-        </w:rPr>
-      </w:pPr>
-    </w:p>
-    <w:p>
-      <w:pPr>
-        <w:pStyle w:val="3"/>
-        <w:rPr>
-          <w:lang w:val="en-US"/>
-        </w:rPr>
-      </w:pPr>
-      <w:bookmarkStart w:id="69" w:name="_Toc163506246"/>
-      <w:bookmarkStart w:id="70" w:name="_Toc167713893"/>
-      <w:bookmarkStart w:id="71" w:name="_Toc167774396"/>
-      <w:r>
-        <w:t xml:space="preserve">Описание класса </w:t>
-      </w:r>
-      <w:r>
-        <w:rPr>
-          <w:lang w:val="en-US"/>
-        </w:rPr>
         <w:t>TRingList</w:t>
       </w:r>
-      <w:bookmarkEnd w:id="69"/>
       <w:bookmarkEnd w:id="70"/>
       <w:bookmarkEnd w:id="71"/>
+      <w:bookmarkEnd w:id="72"/>
     </w:p>
     <w:p>
       <w:pPr>
@@ -25252,14 +25141,14 @@
       <w:r>
         <w:t xml:space="preserve"> </w:t>
       </w:r>
-      <w:bookmarkStart w:id="72" w:name="_Toc163506247"/>
+      <w:bookmarkStart w:id="73" w:name="_Toc163506247"/>
     </w:p>
     <w:p>
       <w:pPr>
         <w:pStyle w:val="3"/>
       </w:pPr>
-      <w:bookmarkStart w:id="73" w:name="_Toc167713894"/>
-      <w:bookmarkStart w:id="74" w:name="_Toc167774397"/>
+      <w:bookmarkStart w:id="74" w:name="_Toc167713894"/>
+      <w:bookmarkStart w:id="75" w:name="_Toc167774397"/>
       <w:r>
         <w:t xml:space="preserve">Описание класса </w:t>
       </w:r>
@@ -25269,9 +25158,9 @@
         </w:rPr>
         <w:t>TMonom</w:t>
       </w:r>
-      <w:bookmarkEnd w:id="72"/>
       <w:bookmarkEnd w:id="73"/>
       <w:bookmarkEnd w:id="74"/>
+      <w:bookmarkEnd w:id="75"/>
     </w:p>
     <w:p>
       <w:pPr>
@@ -27722,9 +27611,9 @@
           <w:lang w:val="en-US"/>
         </w:rPr>
       </w:pPr>
-      <w:bookmarkStart w:id="75" w:name="_Toc163506248"/>
-      <w:bookmarkStart w:id="76" w:name="_Toc167713895"/>
-      <w:bookmarkStart w:id="77" w:name="_Toc167774398"/>
+      <w:bookmarkStart w:id="76" w:name="_Toc163506248"/>
+      <w:bookmarkStart w:id="77" w:name="_Toc167713895"/>
+      <w:bookmarkStart w:id="78" w:name="_Toc167774398"/>
       <w:r>
         <w:t xml:space="preserve">Описание класса </w:t>
       </w:r>
@@ -27734,9 +27623,9 @@
         </w:rPr>
         <w:t>TPolynom</w:t>
       </w:r>
-      <w:bookmarkEnd w:id="75"/>
       <w:bookmarkEnd w:id="76"/>
       <w:bookmarkEnd w:id="77"/>
+      <w:bookmarkEnd w:id="78"/>
     </w:p>
     <w:p>
       <w:pPr>
@@ -28626,7 +28515,6 @@
         <w:pStyle w:val="af1"/>
         <w:rPr>
           <w:color w:val="000000"/>
-          <w:lang w:val="ru-RU"/>
         </w:rPr>
       </w:pPr>
       <w:r>
@@ -28683,9 +28571,6 @@
         <w:pStyle w:val="af1"/>
       </w:pPr>
       <w:r>
-        <w:rPr>
-          <w:lang w:val="ru-RU"/>
-        </w:rPr>
         <w:tab/>
       </w:r>
       <w:r>
@@ -31191,6 +31076,7 @@
       <w:pPr>
         <w:rPr>
           <w:rStyle w:val="af2"/>
+          <w:lang w:val="en-US"/>
         </w:rPr>
       </w:pPr>
       <w:r>
@@ -31205,6 +31091,7 @@
       <w:pPr>
         <w:rPr>
           <w:rStyle w:val="af2"/>
+          <w:lang w:val="en-US"/>
         </w:rPr>
       </w:pPr>
     </w:p>
@@ -31287,8 +31174,6 @@
         </w:rPr>
         <w:t>Выходные параметры: отсутствуют.</w:t>
       </w:r>
-      <w:bookmarkStart w:id="78" w:name="_GoBack"/>
-      <w:bookmarkEnd w:id="78"/>
     </w:p>
     <w:p>
       <w:pPr>
@@ -31301,14 +31186,10 @@
           <w:bCs/>
           <w:sz w:val="36"/>
           <w:szCs w:val="28"/>
-          <w:lang w:val="en-US"/>
         </w:rPr>
       </w:pPr>
       <w:bookmarkStart w:id="79" w:name="_Toc163506249"/>
       <w:r>
-        <w:rPr>
-          <w:lang w:val="en-US"/>
-        </w:rPr>
         <w:br w:type="page"/>
       </w:r>
     </w:p>
@@ -68849,12 +68730,11 @@
         <w:docPartUnique/>
       </w:docPartObj>
     </w:sdtPr>
-    <w:sdtEndPr/>
     <w:sdtContent>
       <w:p>
         <w:pPr>
           <w:pStyle w:val="ab"/>
-          <w:jc w:val="center"/>
+          <w:jc w:val="right"/>
         </w:pPr>
         <w:r>
           <w:fldChar w:fldCharType="begin"/>
@@ -68869,7 +68749,7 @@
           <w:rPr>
             <w:noProof/>
           </w:rPr>
-          <w:t>46</w:t>
+          <w:t>43</w:t>
         </w:r>
         <w:r>
           <w:fldChar w:fldCharType="end"/>
@@ -68889,13 +68769,12 @@
 <w:ftr xmlns:wpc="http://schemas.microsoft.com/office/word/2010/wordprocessingCanvas" xmlns:mc="http://schemas.openxmlformats.org/markup-compatibility/2006" xmlns:o="urn:schemas-microsoft-com:office:office" xmlns:r="http://schemas.openxmlformats.org/officeDocument/2006/relationships" xmlns:m="http://schemas.openxmlformats.org/officeDocument/2006/math" xmlns:v="urn:schemas-microsoft-com:vml" xmlns:wp14="http://schemas.microsoft.com/office/word/2010/wordprocessingDrawing" xmlns:wp="http://schemas.openxmlformats.org/drawingml/2006/wordprocessingDrawing" xmlns:w10="urn:schemas-microsoft-com:office:word" xmlns:w="http://schemas.openxmlformats.org/wordprocessingml/2006/main" xmlns:w14="http://schemas.microsoft.com/office/word/2010/wordml" xmlns:wpg="http://schemas.microsoft.com/office/word/2010/wordprocessingGroup" xmlns:wpi="http://schemas.microsoft.com/office/word/2010/wordprocessingInk" xmlns:wne="http://schemas.microsoft.com/office/word/2006/wordml" xmlns:wps="http://schemas.microsoft.com/office/word/2010/wordprocessingShape" mc:Ignorable="w14 wp14">
   <w:sdt>
     <w:sdtPr>
-      <w:id w:val="-212650684"/>
+      <w:id w:val="-1064647109"/>
       <w:docPartObj>
         <w:docPartGallery w:val="Page Numbers (Bottom of Page)"/>
         <w:docPartUnique/>
       </w:docPartObj>
     </w:sdtPr>
-    <w:sdtEndPr/>
     <w:sdtContent>
       <w:p>
         <w:pPr>
@@ -71182,7 +71061,7 @@
       <w:lvlText w:val="%1."/>
       <w:lvlJc w:val="left"/>
       <w:pPr>
-        <w:ind w:left="927" w:hanging="360"/>
+        <w:ind w:left="925" w:hanging="360"/>
       </w:pPr>
       <w:rPr>
         <w:rFonts w:hint="default"/>
@@ -71194,7 +71073,7 @@
       <w:lvlText w:val="%2."/>
       <w:lvlJc w:val="left"/>
       <w:pPr>
-        <w:ind w:left="1647" w:hanging="360"/>
+        <w:ind w:left="1645" w:hanging="360"/>
       </w:pPr>
     </w:lvl>
     <w:lvl w:ilvl="2" w:tplc="0419001B">
@@ -71203,7 +71082,7 @@
       <w:lvlText w:val="%3."/>
       <w:lvlJc w:val="right"/>
       <w:pPr>
-        <w:ind w:left="2367" w:hanging="180"/>
+        <w:ind w:left="2365" w:hanging="180"/>
       </w:pPr>
     </w:lvl>
     <w:lvl w:ilvl="3" w:tplc="0419000F">
@@ -71212,7 +71091,7 @@
       <w:lvlText w:val="%4."/>
       <w:lvlJc w:val="left"/>
       <w:pPr>
-        <w:ind w:left="3087" w:hanging="360"/>
+        <w:ind w:left="3085" w:hanging="360"/>
       </w:pPr>
     </w:lvl>
     <w:lvl w:ilvl="4" w:tplc="04190019" w:tentative="1">
@@ -71221,7 +71100,7 @@
       <w:lvlText w:val="%5."/>
       <w:lvlJc w:val="left"/>
       <w:pPr>
-        <w:ind w:left="3807" w:hanging="360"/>
+        <w:ind w:left="3805" w:hanging="360"/>
       </w:pPr>
     </w:lvl>
     <w:lvl w:ilvl="5" w:tplc="0419001B" w:tentative="1">
@@ -71230,7 +71109,7 @@
       <w:lvlText w:val="%6."/>
       <w:lvlJc w:val="right"/>
       <w:pPr>
-        <w:ind w:left="4527" w:hanging="180"/>
+        <w:ind w:left="4525" w:hanging="180"/>
       </w:pPr>
     </w:lvl>
     <w:lvl w:ilvl="6" w:tplc="0419000F" w:tentative="1">
@@ -71239,7 +71118,7 @@
       <w:lvlText w:val="%7."/>
       <w:lvlJc w:val="left"/>
       <w:pPr>
-        <w:ind w:left="5247" w:hanging="360"/>
+        <w:ind w:left="5245" w:hanging="360"/>
       </w:pPr>
     </w:lvl>
     <w:lvl w:ilvl="7" w:tplc="04190019" w:tentative="1">
@@ -71248,7 +71127,7 @@
       <w:lvlText w:val="%8."/>
       <w:lvlJc w:val="left"/>
       <w:pPr>
-        <w:ind w:left="5967" w:hanging="360"/>
+        <w:ind w:left="5965" w:hanging="360"/>
       </w:pPr>
     </w:lvl>
     <w:lvl w:ilvl="8" w:tplc="0419001B" w:tentative="1">
@@ -71257,7 +71136,7 @@
       <w:lvlText w:val="%9."/>
       <w:lvlJc w:val="right"/>
       <w:pPr>
-        <w:ind w:left="6687" w:hanging="180"/>
+        <w:ind w:left="6685" w:hanging="180"/>
       </w:pPr>
     </w:lvl>
   </w:abstractNum>
@@ -73640,7 +73519,7 @@
 </file>
 
 <file path=customXml/itemProps1.xml><?xml version="1.0" encoding="utf-8"?>
-<ds:datastoreItem xmlns:ds="http://schemas.openxmlformats.org/officeDocument/2006/customXml" ds:itemID="{73342B17-3211-469C-BA1B-3B60B2EEA7E8}">
+<ds:datastoreItem xmlns:ds="http://schemas.openxmlformats.org/officeDocument/2006/customXml" ds:itemID="{A474BC84-1C56-4921-B4B4-14C217920803}">
   <ds:schemaRefs>
     <ds:schemaRef ds:uri="http://schemas.openxmlformats.org/officeDocument/2006/bibliography"/>
   </ds:schemaRefs>

</xml_diff>